<commit_message>
Finished walls section, started roof section
</commit_message>
<xml_diff>
--- a/report_gen/exterior_test.docx
+++ b/report_gen/exterior_test.docx
@@ -365,7 +365,21 @@
           <w:noProof/>
           <w:lang w:eastAsia="ar-SA"/>
         </w:rPr>
-        <w:t>evidence of bats or bat activity were found</w:t>
+        <w:t xml:space="preserve">evidence of bats or bat activity </w:t>
+      </w:r>
+      <w:r>
+        <w:rPr>
+          <w:noProof/>
+          <w:lang w:eastAsia="ar-SA"/>
+        </w:rPr>
+        <w:t>was</w:t>
+      </w:r>
+      <w:r>
+        <w:rPr>
+          <w:noProof/>
+          <w:lang w:eastAsia="ar-SA"/>
+        </w:rPr>
+        <w:t xml:space="preserve"> found</w:t>
       </w:r>
       <w:r>
         <w:rPr>
@@ -1204,6 +1218,7 @@
     <w:lsdException w:name="HTML Sample" w:semiHidden="1" w:unhideWhenUsed="1"/>
     <w:lsdException w:name="HTML Typewriter" w:semiHidden="1" w:unhideWhenUsed="1"/>
     <w:lsdException w:name="HTML Variable" w:semiHidden="1" w:unhideWhenUsed="1"/>
+    <w:lsdException w:name="Normal Table" w:semiHidden="1" w:unhideWhenUsed="1"/>
     <w:lsdException w:name="annotation subject" w:semiHidden="1" w:unhideWhenUsed="1"/>
     <w:lsdException w:name="No List" w:semiHidden="1" w:unhideWhenUsed="1"/>
     <w:lsdException w:name="Outline List 1" w:semiHidden="1" w:unhideWhenUsed="1"/>
@@ -1250,8 +1265,10 @@
     <w:lsdException w:name="Table Subtle 2" w:semiHidden="1" w:unhideWhenUsed="1"/>
     <w:lsdException w:name="Table Web 1" w:semiHidden="1" w:unhideWhenUsed="1"/>
     <w:lsdException w:name="Table Web 2" w:semiHidden="1" w:unhideWhenUsed="1"/>
+    <w:lsdException w:name="Table Web 3" w:semiHidden="1" w:unhideWhenUsed="1"/>
     <w:lsdException w:name="Balloon Text" w:semiHidden="1" w:unhideWhenUsed="1"/>
     <w:lsdException w:name="Table Grid" w:uiPriority="39"/>
+    <w:lsdException w:name="Table Theme" w:semiHidden="1" w:unhideWhenUsed="1"/>
     <w:lsdException w:name="Placeholder Text" w:semiHidden="1"/>
     <w:lsdException w:name="No Spacing" w:uiPriority="1" w:qFormat="1"/>
     <w:lsdException w:name="Light Shading" w:uiPriority="60"/>

</xml_diff>

<commit_message>
Images prompts for roof section. Report generation now sorted for roof section
</commit_message>
<xml_diff>
--- a/report_gen/exterior_test.docx
+++ b/report_gen/exterior_test.docx
@@ -4,7 +4,7 @@
   <w:body>
     <w:p>
       <w:pPr>
-        <w:pStyle w:val="Heading6"/>
+        <w:pStyle w:val="SimplyHeading"/>
         <w:rPr>
           <w:noProof/>
         </w:rPr>
@@ -18,6 +18,22 @@
     </w:p>
     <w:p>
       <w:pPr>
+        <w:pStyle w:val="SimplySub-heading"/>
+        <w:rPr>
+          <w:noProof/>
+          <w:lang w:eastAsia="ar-SA"/>
+        </w:rPr>
+      </w:pPr>
+      <w:r>
+        <w:rPr>
+          <w:noProof/>
+          <w:lang w:eastAsia="ar-SA"/>
+        </w:rPr>
+        <w:t>Walls</w:t>
+      </w:r>
+    </w:p>
+    <w:p>
+      <w:pPr>
         <w:pStyle w:val="Generaltext"/>
         <w:rPr>
           <w:noProof/>
@@ -645,6 +661,416 @@
           <w:lang w:eastAsia="ar-SA"/>
         </w:rPr>
         <w:t>Overall, the walls of the building have a {{ wall_potential }} potenial for bats.</w:t>
+      </w:r>
+    </w:p>
+    <w:p>
+      <w:pPr>
+        <w:pStyle w:val="SimplySub-heading"/>
+        <w:rPr>
+          <w:noProof/>
+          <w:lang w:eastAsia="ar-SA"/>
+        </w:rPr>
+      </w:pPr>
+      <w:r>
+        <w:rPr>
+          <w:noProof/>
+          <w:lang w:eastAsia="ar-SA"/>
+        </w:rPr>
+        <w:t>Roof</w:t>
+      </w:r>
+    </w:p>
+    <w:p>
+      <w:pPr>
+        <w:pStyle w:val="Generaltext"/>
+        <w:rPr>
+          <w:noProof/>
+          <w:lang w:eastAsia="ar-SA"/>
+        </w:rPr>
+      </w:pPr>
+      <w:r>
+        <w:rPr>
+          <w:noProof/>
+          <w:lang w:eastAsia="ar-SA"/>
+        </w:rPr>
+        <w:t>The building ha</w:t>
+      </w:r>
+      <w:r>
+        <w:rPr>
+          <w:noProof/>
+          <w:lang w:eastAsia="ar-SA"/>
+        </w:rPr>
+        <w:t>s</w:t>
+      </w:r>
+      <w:r>
+        <w:rPr>
+          <w:noProof/>
+          <w:lang w:eastAsia="ar-SA"/>
+        </w:rPr>
+        <w:t xml:space="preserve"> a {{ roof_form }} {{ roof_material }} roof.</w:t>
+      </w:r>
+      <w:r>
+        <w:rPr>
+          <w:noProof/>
+          <w:lang w:eastAsia="ar-SA"/>
+        </w:rPr>
+        <w:t xml:space="preserve"> The roof appeared to be in {{ roof_condition }}</w:t>
+      </w:r>
+      <w:r>
+        <w:rPr>
+          <w:noProof/>
+          <w:lang w:eastAsia="ar-SA"/>
+        </w:rPr>
+        <w:t xml:space="preserve"> condit</w:t>
+      </w:r>
+      <w:r>
+        <w:rPr>
+          <w:noProof/>
+          <w:lang w:eastAsia="ar-SA"/>
+        </w:rPr>
+        <w:t>i</w:t>
+      </w:r>
+      <w:r>
+        <w:rPr>
+          <w:noProof/>
+          <w:lang w:eastAsia="ar-SA"/>
+        </w:rPr>
+        <w:t>on</w:t>
+      </w:r>
+      <w:r>
+        <w:rPr>
+          <w:noProof/>
+          <w:lang w:eastAsia="ar-SA"/>
+        </w:rPr>
+        <w:t>, with {{ roof_gaps }} gaps found.</w:t>
+      </w:r>
+      <w:r>
+        <w:rPr>
+          <w:noProof/>
+          <w:lang w:eastAsia="ar-SA"/>
+        </w:rPr>
+        <w:t xml:space="preserve"> </w:t>
+      </w:r>
+    </w:p>
+    <w:p>
+      <w:pPr>
+        <w:pStyle w:val="Generaltext"/>
+        <w:numPr>
+          <w:ilvl w:val="0"/>
+          <w:numId w:val="0"/>
+        </w:numPr>
+        <w:ind w:left="680"/>
+        <w:rPr>
+          <w:noProof/>
+          <w:lang w:eastAsia="ar-SA"/>
+        </w:rPr>
+      </w:pPr>
+      <w:r>
+        <w:rPr>
+          <w:noProof/>
+          <w:lang w:eastAsia="ar-SA"/>
+        </w:rPr>
+        <w:t>{%- if roof_gaps != “no” -%}</w:t>
+      </w:r>
+    </w:p>
+    <w:p>
+      <w:pPr>
+        <w:pStyle w:val="Generaltext"/>
+        <w:numPr>
+          <w:ilvl w:val="0"/>
+          <w:numId w:val="0"/>
+        </w:numPr>
+        <w:ind w:left="680"/>
+        <w:rPr>
+          <w:noProof/>
+          <w:lang w:eastAsia="ar-SA"/>
+        </w:rPr>
+      </w:pPr>
+      <w:r>
+        <w:rPr>
+          <w:noProof/>
+          <w:lang w:eastAsia="ar-SA"/>
+        </w:rPr>
+        <w:t>These gaps could potentially be used by bats to access the interior of the building.</w:t>
+      </w:r>
+      <w:r>
+        <w:rPr>
+          <w:noProof/>
+          <w:lang w:eastAsia="ar-SA"/>
+        </w:rPr>
+        <w:t xml:space="preserve"> </w:t>
+      </w:r>
+    </w:p>
+    <w:p>
+      <w:pPr>
+        <w:pStyle w:val="Generaltext"/>
+        <w:numPr>
+          <w:ilvl w:val="0"/>
+          <w:numId w:val="0"/>
+        </w:numPr>
+        <w:ind w:left="680"/>
+        <w:rPr>
+          <w:noProof/>
+          <w:lang w:eastAsia="ar-SA"/>
+        </w:rPr>
+      </w:pPr>
+      <w:r>
+        <w:rPr>
+          <w:noProof/>
+          <w:lang w:eastAsia="ar-SA"/>
+        </w:rPr>
+        <w:t>{%- endif -%}</w:t>
+      </w:r>
+    </w:p>
+    <w:p>
+      <w:pPr>
+        <w:pStyle w:val="Generaltext"/>
+        <w:numPr>
+          <w:ilvl w:val="0"/>
+          <w:numId w:val="0"/>
+        </w:numPr>
+        <w:ind w:left="680"/>
+        <w:rPr>
+          <w:noProof/>
+          <w:lang w:eastAsia="ar-SA"/>
+        </w:rPr>
+      </w:pPr>
+      <w:r>
+        <w:rPr>
+          <w:noProof/>
+          <w:lang w:eastAsia="ar-SA"/>
+        </w:rPr>
+        <w:t>After checking the roof,</w:t>
+      </w:r>
+      <w:r>
+        <w:rPr>
+          <w:noProof/>
+          <w:lang w:eastAsia="ar-SA"/>
+        </w:rPr>
+        <w:t xml:space="preserve"> </w:t>
+      </w:r>
+    </w:p>
+    <w:p>
+      <w:pPr>
+        <w:pStyle w:val="Generaltext"/>
+        <w:numPr>
+          <w:ilvl w:val="0"/>
+          <w:numId w:val="0"/>
+        </w:numPr>
+        <w:ind w:left="680"/>
+        <w:rPr>
+          <w:noProof/>
+          <w:lang w:eastAsia="ar-SA"/>
+        </w:rPr>
+      </w:pPr>
+      <w:r>
+        <w:rPr>
+          <w:noProof/>
+          <w:lang w:eastAsia="ar-SA"/>
+        </w:rPr>
+        <w:t>{%- if roof_evidence | length == 0 -%}</w:t>
+      </w:r>
+    </w:p>
+    <w:p>
+      <w:pPr>
+        <w:pStyle w:val="Generaltext"/>
+        <w:numPr>
+          <w:ilvl w:val="0"/>
+          <w:numId w:val="0"/>
+        </w:numPr>
+        <w:ind w:left="680"/>
+        <w:rPr>
+          <w:noProof/>
+          <w:lang w:eastAsia="ar-SA"/>
+        </w:rPr>
+      </w:pPr>
+      <w:r>
+        <w:rPr>
+          <w:noProof/>
+          <w:lang w:eastAsia="ar-SA"/>
+        </w:rPr>
+        <w:t>no evidence of bats could be found.</w:t>
+      </w:r>
+      <w:r>
+        <w:rPr>
+          <w:noProof/>
+          <w:lang w:eastAsia="ar-SA"/>
+        </w:rPr>
+        <w:t xml:space="preserve"> </w:t>
+      </w:r>
+    </w:p>
+    <w:p>
+      <w:pPr>
+        <w:pStyle w:val="Generaltext"/>
+        <w:numPr>
+          <w:ilvl w:val="0"/>
+          <w:numId w:val="0"/>
+        </w:numPr>
+        <w:ind w:left="680"/>
+        <w:rPr>
+          <w:noProof/>
+          <w:lang w:eastAsia="ar-SA"/>
+        </w:rPr>
+      </w:pPr>
+      <w:r>
+        <w:rPr>
+          <w:noProof/>
+          <w:lang w:eastAsia="ar-SA"/>
+        </w:rPr>
+        <w:t>{%- else -%}</w:t>
+      </w:r>
+    </w:p>
+    <w:p>
+      <w:pPr>
+        <w:pStyle w:val="Generaltext"/>
+        <w:numPr>
+          <w:ilvl w:val="0"/>
+          <w:numId w:val="0"/>
+        </w:numPr>
+        <w:ind w:left="680"/>
+        <w:rPr>
+          <w:noProof/>
+          <w:lang w:eastAsia="ar-SA"/>
+        </w:rPr>
+      </w:pPr>
+      <w:r>
+        <w:rPr>
+          <w:noProof/>
+          <w:lang w:eastAsia="ar-SA"/>
+        </w:rPr>
+        <w:lastRenderedPageBreak/>
+        <w:t>evidence of bats or bat activity was found:</w:t>
+      </w:r>
+    </w:p>
+    <w:p>
+      <w:pPr>
+        <w:pStyle w:val="Generaltext"/>
+        <w:numPr>
+          <w:ilvl w:val="0"/>
+          <w:numId w:val="0"/>
+        </w:numPr>
+        <w:ind w:left="680"/>
+        <w:rPr>
+          <w:noProof/>
+          <w:lang w:eastAsia="ar-SA"/>
+        </w:rPr>
+      </w:pPr>
+      <w:r>
+        <w:rPr>
+          <w:noProof/>
+          <w:lang w:eastAsia="ar-SA"/>
+        </w:rPr>
+        <w:t xml:space="preserve">{%p for evidence in </w:t>
+      </w:r>
+      <w:r>
+        <w:rPr>
+          <w:noProof/>
+          <w:lang w:eastAsia="ar-SA"/>
+        </w:rPr>
+        <w:t>roof</w:t>
+      </w:r>
+      <w:r>
+        <w:rPr>
+          <w:noProof/>
+          <w:lang w:eastAsia="ar-SA"/>
+        </w:rPr>
+        <w:t xml:space="preserve">_evidence %} </w:t>
+      </w:r>
+    </w:p>
+    <w:p>
+      <w:pPr>
+        <w:pStyle w:val="Generaltext"/>
+        <w:numPr>
+          <w:ilvl w:val="0"/>
+          <w:numId w:val="3"/>
+        </w:numPr>
+        <w:rPr>
+          <w:noProof/>
+          <w:lang w:eastAsia="ar-SA"/>
+        </w:rPr>
+      </w:pPr>
+      <w:r>
+        <w:rPr>
+          <w:noProof/>
+          <w:lang w:eastAsia="ar-SA"/>
+        </w:rPr>
+        <w:t>{{ evidence.amount if evidence.amount | int != 0 else “A %s amount of” % evidence.amount }} {{ evidence.type }} {{ evidence.species }}</w:t>
+      </w:r>
+    </w:p>
+    <w:p>
+      <w:pPr>
+        <w:pStyle w:val="Generaltext"/>
+        <w:numPr>
+          <w:ilvl w:val="0"/>
+          <w:numId w:val="0"/>
+        </w:numPr>
+        <w:ind w:left="680"/>
+        <w:rPr>
+          <w:noProof/>
+          <w:lang w:eastAsia="ar-SA"/>
+        </w:rPr>
+      </w:pPr>
+      <w:r>
+        <w:rPr>
+          <w:noProof/>
+          <w:lang w:eastAsia="ar-SA"/>
+        </w:rPr>
+        <w:t>{%p endfor %}</w:t>
+      </w:r>
+    </w:p>
+    <w:p>
+      <w:pPr>
+        <w:pStyle w:val="Generaltext"/>
+        <w:numPr>
+          <w:ilvl w:val="0"/>
+          <w:numId w:val="0"/>
+        </w:numPr>
+        <w:ind w:left="680"/>
+        <w:rPr>
+          <w:noProof/>
+          <w:lang w:eastAsia="ar-SA"/>
+        </w:rPr>
+      </w:pPr>
+      <w:r>
+        <w:rPr>
+          <w:noProof/>
+          <w:lang w:eastAsia="ar-SA"/>
+        </w:rPr>
+        <w:t>{% endif -%}</w:t>
+      </w:r>
+    </w:p>
+    <w:p>
+      <w:pPr>
+        <w:pStyle w:val="Generaltext"/>
+        <w:numPr>
+          <w:ilvl w:val="0"/>
+          <w:numId w:val="0"/>
+        </w:numPr>
+        <w:ind w:left="680"/>
+        <w:rPr>
+          <w:noProof/>
+          <w:lang w:eastAsia="ar-SA"/>
+        </w:rPr>
+      </w:pPr>
+      <w:r>
+        <w:rPr>
+          <w:noProof/>
+          <w:lang w:eastAsia="ar-SA"/>
+        </w:rPr>
+        <w:t xml:space="preserve">Overall, the roof has a {{ </w:t>
+      </w:r>
+      <w:r>
+        <w:rPr>
+          <w:noProof/>
+          <w:lang w:eastAsia="ar-SA"/>
+        </w:rPr>
+        <w:t>roof</w:t>
+      </w:r>
+      <w:r>
+        <w:rPr>
+          <w:noProof/>
+          <w:lang w:eastAsia="ar-SA"/>
+        </w:rPr>
+        <w:t>_potential }} potential for bats.</w:t>
       </w:r>
     </w:p>
     <w:p>

</xml_diff>

<commit_message>
Auto fill in completed for most of the exterior section, just need to figure out the images
</commit_message>
<xml_diff>
--- a/report_gen/exterior_test.docx
+++ b/report_gen/exterior_test.docx
@@ -706,7 +706,21 @@
           <w:noProof/>
           <w:lang w:eastAsia="ar-SA"/>
         </w:rPr>
-        <w:t xml:space="preserve"> a {{ roof_form }} {{ roof_material }} roof.</w:t>
+        <w:t xml:space="preserve"> a {{ roof_form }}</w:t>
+      </w:r>
+      <w:r>
+        <w:rPr>
+          <w:noProof/>
+          <w:lang w:eastAsia="ar-SA"/>
+        </w:rPr>
+        <w:t xml:space="preserve"> roof, made of</w:t>
+      </w:r>
+      <w:r>
+        <w:rPr>
+          <w:noProof/>
+          <w:lang w:eastAsia="ar-SA"/>
+        </w:rPr>
+        <w:t xml:space="preserve"> {{ roof_material }}.</w:t>
       </w:r>
       <w:r>
         <w:rPr>
@@ -959,21 +973,7 @@
           <w:noProof/>
           <w:lang w:eastAsia="ar-SA"/>
         </w:rPr>
-        <w:t xml:space="preserve">{%p for evidence in </w:t>
-      </w:r>
-      <w:r>
-        <w:rPr>
-          <w:noProof/>
-          <w:lang w:eastAsia="ar-SA"/>
-        </w:rPr>
-        <w:t>roof</w:t>
-      </w:r>
-      <w:r>
-        <w:rPr>
-          <w:noProof/>
-          <w:lang w:eastAsia="ar-SA"/>
-        </w:rPr>
-        <w:t xml:space="preserve">_evidence %} </w:t>
+        <w:t xml:space="preserve">{%p for evidence in roof_evidence %} </w:t>
       </w:r>
     </w:p>
     <w:p>

</xml_diff>

<commit_message>
Added auto fill for images. Auto fill not complete. Changed the report template and how the generator deals with images and captions. Added bat icon to all pages
</commit_message>
<xml_diff>
--- a/report_gen/exterior_test.docx
+++ b/report_gen/exterior_test.docx
@@ -18,6 +18,54 @@
     </w:p>
     <w:p>
       <w:pPr>
+        <w:pStyle w:val="Generaltext"/>
+        <w:numPr>
+          <w:ilvl w:val="0"/>
+          <w:numId w:val="0"/>
+        </w:numPr>
+        <w:rPr>
+          <w:noProof/>
+          <w:lang w:eastAsia="ar-SA"/>
+        </w:rPr>
+      </w:pPr>
+      <w:r>
+        <w:rPr>
+          <w:noProof/>
+          <w:lang w:eastAsia="ar-SA"/>
+        </w:rPr>
+        <w:t>{%</w:t>
+      </w:r>
+      <w:r>
+        <w:rPr>
+          <w:noProof/>
+          <w:lang w:eastAsia="ar-SA"/>
+        </w:rPr>
+        <w:t>-</w:t>
+      </w:r>
+      <w:r>
+        <w:rPr>
+          <w:noProof/>
+          <w:lang w:eastAsia="ar-SA"/>
+        </w:rPr>
+        <w:t xml:space="preserve"> if wall_material</w:t>
+      </w:r>
+      <w:r>
+        <w:rPr>
+          <w:noProof/>
+          <w:lang w:eastAsia="ar-SA"/>
+        </w:rPr>
+        <w:t>s</w:t>
+      </w:r>
+      <w:r>
+        <w:rPr>
+          <w:noProof/>
+          <w:lang w:eastAsia="ar-SA"/>
+        </w:rPr>
+        <w:t xml:space="preserve"> | length &gt; 0 %}</w:t>
+      </w:r>
+    </w:p>
+    <w:p>
+      <w:pPr>
         <w:pStyle w:val="SimplySub-heading"/>
         <w:rPr>
           <w:noProof/>
@@ -665,6 +713,83 @@
     </w:p>
     <w:p>
       <w:pPr>
+        <w:pStyle w:val="Generaltext"/>
+        <w:numPr>
+          <w:ilvl w:val="0"/>
+          <w:numId w:val="0"/>
+        </w:numPr>
+        <w:ind w:left="680" w:hanging="680"/>
+        <w:rPr>
+          <w:noProof/>
+          <w:lang w:eastAsia="ar-SA"/>
+        </w:rPr>
+      </w:pPr>
+      <w:r>
+        <w:rPr>
+          <w:noProof/>
+          <w:lang w:eastAsia="ar-SA"/>
+        </w:rPr>
+        <w:t>{%</w:t>
+      </w:r>
+      <w:r>
+        <w:rPr>
+          <w:noProof/>
+          <w:lang w:eastAsia="ar-SA"/>
+        </w:rPr>
+        <w:t>-</w:t>
+      </w:r>
+      <w:r>
+        <w:rPr>
+          <w:noProof/>
+          <w:lang w:eastAsia="ar-SA"/>
+        </w:rPr>
+        <w:t xml:space="preserve"> </w:t>
+      </w:r>
+      <w:r>
+        <w:rPr>
+          <w:noProof/>
+          <w:lang w:eastAsia="ar-SA"/>
+        </w:rPr>
+        <w:t>endif %}</w:t>
+      </w:r>
+    </w:p>
+    <w:p>
+      <w:pPr>
+        <w:pStyle w:val="Generaltext"/>
+        <w:numPr>
+          <w:ilvl w:val="0"/>
+          <w:numId w:val="0"/>
+        </w:numPr>
+        <w:ind w:left="680" w:hanging="680"/>
+        <w:rPr>
+          <w:noProof/>
+          <w:lang w:eastAsia="ar-SA"/>
+        </w:rPr>
+      </w:pPr>
+      <w:r>
+        <w:rPr>
+          <w:noProof/>
+          <w:lang w:eastAsia="ar-SA"/>
+        </w:rPr>
+        <w:t>{%</w:t>
+      </w:r>
+      <w:r>
+        <w:rPr>
+          <w:noProof/>
+          <w:lang w:eastAsia="ar-SA"/>
+        </w:rPr>
+        <w:t>-</w:t>
+      </w:r>
+      <w:r>
+        <w:rPr>
+          <w:noProof/>
+          <w:lang w:eastAsia="ar-SA"/>
+        </w:rPr>
+        <w:t xml:space="preserve"> if roof_material | length &gt; 0 %}</w:t>
+      </w:r>
+    </w:p>
+    <w:p>
+      <w:pPr>
         <w:pStyle w:val="SimplySub-heading"/>
         <w:rPr>
           <w:noProof/>
@@ -881,6 +1006,7 @@
           <w:noProof/>
           <w:lang w:eastAsia="ar-SA"/>
         </w:rPr>
+        <w:lastRenderedPageBreak/>
         <w:t>{%- if roof_evidence | length == 0 -%}</w:t>
       </w:r>
     </w:p>
@@ -951,7 +1077,6 @@
           <w:noProof/>
           <w:lang w:eastAsia="ar-SA"/>
         </w:rPr>
-        <w:lastRenderedPageBreak/>
         <w:t>evidence of bats or bat activity was found:</w:t>
       </w:r>
     </w:p>
@@ -1080,22 +1205,88 @@
           <w:ilvl w:val="0"/>
           <w:numId w:val="0"/>
         </w:numPr>
-        <w:ind w:left="680"/>
-        <w:rPr>
-          <w:noProof/>
-          <w:lang w:eastAsia="ar-SA"/>
-        </w:rPr>
-      </w:pPr>
-      <w:r>
-        <w:rPr>
-          <w:noProof/>
-          <w:lang w:eastAsia="ar-SA"/>
-        </w:rPr>
-        <w:t>{% for image in image_external_wall %}</w:t>
-      </w:r>
-    </w:p>
-    <w:p>
-      <w:pPr>
+        <w:ind w:left="680" w:hanging="680"/>
+        <w:rPr>
+          <w:noProof/>
+          <w:lang w:eastAsia="ar-SA"/>
+        </w:rPr>
+      </w:pPr>
+      <w:r>
+        <w:rPr>
+          <w:noProof/>
+          <w:lang w:eastAsia="ar-SA"/>
+        </w:rPr>
+        <w:t>{%</w:t>
+      </w:r>
+      <w:r>
+        <w:rPr>
+          <w:noProof/>
+          <w:lang w:eastAsia="ar-SA"/>
+        </w:rPr>
+        <w:t>-</w:t>
+      </w:r>
+      <w:r>
+        <w:rPr>
+          <w:noProof/>
+          <w:lang w:eastAsia="ar-SA"/>
+        </w:rPr>
+        <w:t xml:space="preserve"> endif %}</w:t>
+      </w:r>
+    </w:p>
+    <w:p>
+      <w:pPr>
+        <w:pStyle w:val="SimplySub-heading"/>
+        <w:rPr>
+          <w:noProof/>
+          <w:lang w:eastAsia="ar-SA"/>
+        </w:rPr>
+      </w:pPr>
+      <w:r>
+        <w:rPr>
+          <w:noProof/>
+          <w:lang w:eastAsia="ar-SA"/>
+        </w:rPr>
+        <w:t>Images</w:t>
+      </w:r>
+    </w:p>
+    <w:p>
+      <w:pPr>
+        <w:pStyle w:val="Generaltext"/>
+        <w:numPr>
+          <w:ilvl w:val="0"/>
+          <w:numId w:val="0"/>
+        </w:numPr>
+        <w:ind w:left="680"/>
+        <w:rPr>
+          <w:noProof/>
+          <w:lang w:eastAsia="ar-SA"/>
+        </w:rPr>
+      </w:pPr>
+      <w:r>
+        <w:rPr>
+          <w:noProof/>
+          <w:lang w:eastAsia="ar-SA"/>
+        </w:rPr>
+        <w:t>{%</w:t>
+      </w:r>
+      <w:r>
+        <w:rPr>
+          <w:noProof/>
+          <w:lang w:eastAsia="ar-SA"/>
+        </w:rPr>
+        <w:t>-</w:t>
+      </w:r>
+      <w:r>
+        <w:rPr>
+          <w:noProof/>
+          <w:lang w:eastAsia="ar-SA"/>
+        </w:rPr>
+        <w:t xml:space="preserve"> for image in image_external %}</w:t>
+      </w:r>
+    </w:p>
+    <w:p>
+      <w:pPr>
+        <w:spacing w:after="0"/>
         <w:jc w:val="center"/>
         <w:rPr>
           <w:noProof/>
@@ -2087,11 +2278,11 @@
     <w:uiPriority w:val="35"/>
     <w:unhideWhenUsed/>
     <w:qFormat/>
-    <w:rsid w:val="00A20278"/>
+    <w:rsid w:val="00784490"/>
     <w:pPr>
       <w:keepNext/>
       <w:suppressAutoHyphens/>
-      <w:spacing w:before="120" w:after="120" w:line="240" w:lineRule="auto"/>
+      <w:spacing w:after="120" w:line="240" w:lineRule="auto"/>
       <w:jc w:val="center"/>
     </w:pPr>
     <w:rPr>

</xml_diff>